<commit_message>
Added more resume stuff
</commit_message>
<xml_diff>
--- a/Vicarious Visions Cover Letter.docx
+++ b/Vicarious Visions Cover Letter.docx
@@ -3,20 +3,232 @@
 <w:document xmlns:wpc="http://schemas.microsoft.com/office/word/2010/wordprocessingCanvas" xmlns:cx="http://schemas.microsoft.com/office/drawing/2014/chartex" xmlns:cx1="http://schemas.microsoft.com/office/drawing/2015/9/8/chartex" xmlns:cx2="http://schemas.microsoft.com/office/drawing/2015/10/21/chartex" xmlns:cx3="http://schemas.microsoft.com/office/drawing/2016/5/9/chartex" xmlns:cx4="http://schemas.microsoft.com/office/drawing/2016/5/10/chartex" xmlns:cx5="http://schemas.microsoft.com/office/drawing/2016/5/11/chartex" xmlns:cx6="http://schemas.microsoft.com/office/drawing/2016/5/12/chartex" xmlns:cx7="http://schemas.microsoft.com/office/drawing/2016/5/13/chartex" xmlns:cx8="http://schemas.microsoft.com/office/drawing/2016/5/14/chartex" xmlns:mc="http://schemas.openxmlformats.org/markup-compatibility/2006" xmlns:aink="http://schemas.microsoft.com/office/drawing/2016/ink" xmlns:am3d="http://schemas.microsoft.com/office/drawing/2017/model3d" xmlns:o="urn:schemas-microsoft-com:office:office" xmlns:r="http://schemas.openxmlformats.org/officeDocument/2006/relationships" xmlns:m="http://schemas.openxmlformats.org/officeDocument/2006/math" xmlns:v="urn:schemas-microsoft-com:vml" xmlns:wp14="http://schemas.microsoft.com/office/word/2010/wordprocessingDrawing" xmlns:wp="http://schemas.openxmlformats.org/drawingml/2006/wordprocessingDrawing" xmlns:w10="urn:schemas-microsoft-com:office:word" xmlns:w="http://schemas.openxmlformats.org/wordprocessingml/2006/main" xmlns:w14="http://schemas.microsoft.com/office/word/2010/wordml" xmlns:w15="http://schemas.microsoft.com/office/word/2012/wordml" xmlns:w16cid="http://schemas.microsoft.com/office/word/2016/wordml/cid" xmlns:w16se="http://schemas.microsoft.com/office/word/2015/wordml/symex" xmlns:wpg="http://schemas.microsoft.com/office/word/2010/wordprocessingGroup" xmlns:wpi="http://schemas.microsoft.com/office/word/2010/wordprocessingInk" xmlns:wne="http://schemas.microsoft.com/office/word/2006/wordml" xmlns:wps="http://schemas.microsoft.com/office/word/2010/wordprocessingShape" mc:Ignorable="w14 w15 w16se w16cid wp14">
   <w:body>
     <w:p>
-      <w:bookmarkStart w:id="0" w:name="_GoBack"/>
-      <w:bookmarkEnd w:id="0"/>
+      <w:pPr>
+        <w:pStyle w:val="Header"/>
+        <w:jc w:val="right"/>
+        <w:rPr>
+          <w:b/>
+          <w:u w:val="single"/>
+        </w:rPr>
+      </w:pPr>
+      <w:r>
+        <w:rPr>
+          <w:noProof/>
+        </w:rPr>
+        <w:drawing>
+          <wp:anchor distT="0" distB="0" distL="114300" distR="114300" simplePos="0" relativeHeight="251660288" behindDoc="0" locked="0" layoutInCell="1" allowOverlap="1">
+            <wp:simplePos x="0" y="0"/>
+            <wp:positionH relativeFrom="column">
+              <wp:posOffset>38100</wp:posOffset>
+            </wp:positionH>
+            <wp:positionV relativeFrom="paragraph">
+              <wp:posOffset>-381000</wp:posOffset>
+            </wp:positionV>
+            <wp:extent cx="1560195" cy="1560195"/>
+            <wp:effectExtent l="0" t="0" r="0" b="1905"/>
+            <wp:wrapNone/>
+            <wp:docPr id="6" name="Picture 6"/>
+            <wp:cNvGraphicFramePr>
+              <a:graphicFrameLocks xmlns:a="http://schemas.openxmlformats.org/drawingml/2006/main" noChangeAspect="1"/>
+            </wp:cNvGraphicFramePr>
+            <a:graphic xmlns:a="http://schemas.openxmlformats.org/drawingml/2006/main">
+              <a:graphicData uri="http://schemas.openxmlformats.org/drawingml/2006/picture">
+                <pic:pic xmlns:pic="http://schemas.openxmlformats.org/drawingml/2006/picture">
+                  <pic:nvPicPr>
+                    <pic:cNvPr id="6" name="Brannding.png"/>
+                    <pic:cNvPicPr/>
+                  </pic:nvPicPr>
+                  <pic:blipFill>
+                    <a:blip r:embed="rId7" cstate="print">
+                      <a:extLst>
+                        <a:ext uri="{28A0092B-C50C-407E-A947-70E740481C1C}">
+                          <a14:useLocalDpi xmlns:a14="http://schemas.microsoft.com/office/drawing/2010/main" val="0"/>
+                        </a:ext>
+                      </a:extLst>
+                    </a:blip>
+                    <a:stretch>
+                      <a:fillRect/>
+                    </a:stretch>
+                  </pic:blipFill>
+                  <pic:spPr>
+                    <a:xfrm>
+                      <a:off x="0" y="0"/>
+                      <a:ext cx="1560195" cy="1560195"/>
+                    </a:xfrm>
+                    <a:prstGeom prst="rect">
+                      <a:avLst/>
+                    </a:prstGeom>
+                  </pic:spPr>
+                </pic:pic>
+              </a:graphicData>
+            </a:graphic>
+          </wp:anchor>
+        </w:drawing>
+      </w:r>
+      <w:r>
+        <w:rPr>
+          <w:b/>
+        </w:rPr>
+        <w:tab/>
+      </w:r>
+      <w:r>
+        <w:rPr>
+          <w:b/>
+        </w:rPr>
+        <w:tab/>
+      </w:r>
+      <w:r>
+        <w:rPr>
+          <w:b/>
+        </w:rPr>
+        <w:tab/>
+      </w:r>
+      <w:r>
+        <w:rPr>
+          <w:b/>
+        </w:rPr>
+        <w:tab/>
+      </w:r>
+      <w:r>
+        <w:rPr>
+          <w:b/>
+        </w:rPr>
+        <w:tab/>
+      </w:r>
+      <w:r>
+        <w:t xml:space="preserve">                                                                                                                                   </w:t>
+      </w:r>
+      <w:r>
+        <w:rPr>
+          <w:b/>
+          <w:u w:val="single"/>
+        </w:rPr>
+        <w:t>Contacts:</w:t>
+      </w:r>
     </w:p>
     <w:p>
-      <w:r>
-        <w:t xml:space="preserve">Dear </w:t>
-      </w:r>
-      <w:proofErr w:type="gramStart"/>
-      <w:r>
-        <w:t>Activision</w:t>
-      </w:r>
-      <w:proofErr w:type="gramEnd"/>
-      <w:r>
-        <w:t xml:space="preserve"> Hiring Manager,</w:t>
+      <w:pPr>
+        <w:pStyle w:val="Header"/>
+        <w:jc w:val="right"/>
+        <w:rPr>
+          <w:b/>
+          <w:u w:val="single"/>
+        </w:rPr>
+      </w:pPr>
+    </w:p>
+    <w:p>
+      <w:pPr>
+        <w:jc w:val="right"/>
+      </w:pPr>
+      <w:r>
+        <w:t>Phone: (508) 838 - 7815</w:t>
+      </w:r>
+    </w:p>
+    <w:p>
+      <w:pPr>
+        <w:jc w:val="right"/>
+      </w:pPr>
+      <w:r>
+        <w:t>Email: c.kneeland@outlook.com</w:t>
+      </w:r>
+    </w:p>
+    <w:p>
+      <w:r>
+        <w:rPr>
+          <w:b/>
+        </w:rPr>
+        <w:t>Connor Kneeland – QA Tester</w:t>
+      </w:r>
+      <w:r>
+        <w:t xml:space="preserve">                                      </w:t>
+      </w:r>
+      <w:r>
+        <w:t>Address: 219 Mendon Rd</w:t>
+      </w:r>
+      <w:r>
+        <w:t xml:space="preserve"> </w:t>
+      </w:r>
+      <w:r>
+        <w:t>North Attleboro, MA 02760</w:t>
+      </w:r>
+    </w:p>
+    <w:p>
+      <w:r>
+        <w:rPr>
+          <w:noProof/>
+        </w:rPr>
+        <mc:AlternateContent>
+          <mc:Choice Requires="wps">
+            <w:drawing>
+              <wp:anchor distT="0" distB="0" distL="114300" distR="114300" simplePos="0" relativeHeight="251659264" behindDoc="0" locked="0" layoutInCell="1" allowOverlap="1">
+                <wp:simplePos x="0" y="0"/>
+                <wp:positionH relativeFrom="column">
+                  <wp:posOffset>-133350</wp:posOffset>
+                </wp:positionH>
+                <wp:positionV relativeFrom="paragraph">
+                  <wp:posOffset>75565</wp:posOffset>
+                </wp:positionV>
+                <wp:extent cx="6343650" cy="0"/>
+                <wp:effectExtent l="0" t="0" r="0" b="0"/>
+                <wp:wrapNone/>
+                <wp:docPr id="4" name="Straight Connector 4"/>
+                <wp:cNvGraphicFramePr/>
+                <a:graphic xmlns:a="http://schemas.openxmlformats.org/drawingml/2006/main">
+                  <a:graphicData uri="http://schemas.microsoft.com/office/word/2010/wordprocessingShape">
+                    <wps:wsp>
+                      <wps:cNvCnPr/>
+                      <wps:spPr>
+                        <a:xfrm>
+                          <a:off x="0" y="0"/>
+                          <a:ext cx="6343650" cy="0"/>
+                        </a:xfrm>
+                        <a:prstGeom prst="line">
+                          <a:avLst/>
+                        </a:prstGeom>
+                        <a:ln>
+                          <a:solidFill>
+                            <a:srgbClr val="00B0F0"/>
+                          </a:solidFill>
+                        </a:ln>
+                      </wps:spPr>
+                      <wps:style>
+                        <a:lnRef idx="1">
+                          <a:schemeClr val="accent1"/>
+                        </a:lnRef>
+                        <a:fillRef idx="0">
+                          <a:schemeClr val="accent1"/>
+                        </a:fillRef>
+                        <a:effectRef idx="0">
+                          <a:schemeClr val="accent1"/>
+                        </a:effectRef>
+                        <a:fontRef idx="minor">
+                          <a:schemeClr val="tx1"/>
+                        </a:fontRef>
+                      </wps:style>
+                      <wps:bodyPr/>
+                    </wps:wsp>
+                  </a:graphicData>
+                </a:graphic>
+              </wp:anchor>
+            </w:drawing>
+          </mc:Choice>
+          <mc:Fallback>
+            <w:pict>
+              <v:line w14:anchorId="25DFF82B" id="Straight Connector 4" o:spid="_x0000_s1026" style="position:absolute;z-index:251659264;visibility:visible;mso-wrap-style:square;mso-wrap-distance-left:9pt;mso-wrap-distance-top:0;mso-wrap-distance-right:9pt;mso-wrap-distance-bottom:0;mso-position-horizontal:absolute;mso-position-horizontal-relative:text;mso-position-vertical:absolute;mso-position-vertical-relative:text" from="-10.5pt,5.95pt" to="489pt,5.95pt" o:gfxdata="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" strokecolor="#00b0f0"/>
+            </w:pict>
+          </mc:Fallback>
+        </mc:AlternateContent>
+      </w:r>
+    </w:p>
+    <w:p>
+      <w:r>
+        <w:t>Vicarious Visions</w:t>
+      </w:r>
+      <w:r>
+        <w:t xml:space="preserve"> </w:t>
+      </w:r>
+      <w:r>
+        <w:t>Hiring Manager,</w:t>
       </w:r>
     </w:p>
     <w:p/>
@@ -28,19 +240,30 @@
         <w:t>regarding</w:t>
       </w:r>
       <w:r>
-        <w:t xml:space="preserve"> your job posting on the Activision website regarding the Temporary QA position at </w:t>
-      </w:r>
-      <w:r>
-        <w:t>Vicarious Visions</w:t>
-      </w:r>
-      <w:r>
-        <w:t xml:space="preserve">. With my </w:t>
+        <w:t xml:space="preserve"> your job posting on the Activision website</w:t>
+      </w:r>
+      <w:r>
+        <w:t xml:space="preserve"> and on your studio</w:t>
+      </w:r>
+      <w:r>
+        <w:t>’</w:t>
+      </w:r>
+      <w:r>
+        <w:t>s website regarding the t</w:t>
+      </w:r>
+      <w:r>
+        <w:t xml:space="preserve">emporary QA position. With my </w:t>
       </w:r>
       <w:r>
         <w:t>Bachelor’s</w:t>
       </w:r>
       <w:r>
-        <w:t xml:space="preserve"> Degree in Video Game Design from Fitchburg State University</w:t>
+        <w:t xml:space="preserve"> Degree in Video Game Desig</w:t>
+      </w:r>
+      <w:bookmarkStart w:id="0" w:name="_GoBack"/>
+      <w:bookmarkEnd w:id="0"/>
+      <w:r>
+        <w:t>n from Fitchburg State University</w:t>
       </w:r>
       <w:r>
         <w:t xml:space="preserve"> and prior experience in quality assurance, I believe I have the overall skills necessary to apply myself and excel in this role.</w:t>
@@ -51,34 +274,13 @@
       <w:r>
         <w:t>Over my 4 years of college</w:t>
       </w:r>
-      <w:del w:id="1" w:author="Connor Kneeland" w:date="2017-11-22T00:08:00Z">
-        <w:r>
-          <w:delText>,</w:delText>
-        </w:r>
-        <w:r>
-          <w:delText xml:space="preserve"> I have had to adapt and fill various roles </w:delText>
-        </w:r>
-        <w:r>
-          <w:delText>to</w:delText>
-        </w:r>
-        <w:r>
-          <w:delText xml:space="preserve"> reach an outcome</w:delText>
-        </w:r>
-        <w:r>
-          <w:delText>.</w:delText>
-        </w:r>
-      </w:del>
+      <w:r>
+        <w:t>,</w:t>
+      </w:r>
       <w:r>
         <w:t xml:space="preserve"> I have developed the skills necessary to </w:t>
       </w:r>
       <w:r>
-        <w:rPr>
-          <w:rPrChange w:id="2" w:author="Connor Kneeland" w:date="2017-11-22T00:08:00Z">
-            <w:rPr>
-              <w:highlight w:val="yellow"/>
-            </w:rPr>
-          </w:rPrChange>
-        </w:rPr>
         <w:t>adap</w:t>
       </w:r>
       <w:r>
@@ -87,52 +289,21 @@
       <w:r>
         <w:t xml:space="preserve"> and </w:t>
       </w:r>
-      <w:ins w:id="3" w:author="Connor Kneeland" w:date="2017-11-22T00:08:00Z">
-        <w:r>
-          <w:t xml:space="preserve">either be an individual </w:t>
-        </w:r>
-      </w:ins>
-      <w:ins w:id="4" w:author="Connor Kneeland" w:date="2017-11-22T00:09:00Z">
-        <w:r>
-          <w:t>contributor</w:t>
-        </w:r>
-      </w:ins>
-      <w:ins w:id="5" w:author="Connor Kneeland" w:date="2017-11-22T00:08:00Z">
-        <w:r>
-          <w:t xml:space="preserve"> or </w:t>
-        </w:r>
-      </w:ins>
+      <w:r>
+        <w:t xml:space="preserve">either be an individual contributor or </w:t>
+      </w:r>
       <w:r>
         <w:t>lead</w:t>
       </w:r>
-      <w:ins w:id="6" w:author="Connor Kneeland" w:date="2017-11-22T00:08:00Z">
-        <w:r>
-          <w:t xml:space="preserve"> a </w:t>
-        </w:r>
-      </w:ins>
-      <w:ins w:id="7" w:author="Connor Kneeland" w:date="2017-11-22T00:09:00Z">
-        <w:r>
-          <w:t xml:space="preserve">small </w:t>
-        </w:r>
-      </w:ins>
-      <w:ins w:id="8" w:author="Connor Kneeland" w:date="2017-11-22T00:08:00Z">
-        <w:r>
-          <w:t>team</w:t>
-        </w:r>
-      </w:ins>
+      <w:r>
+        <w:t xml:space="preserve"> a small team</w:t>
+      </w:r>
       <w:r>
         <w:t xml:space="preserve"> in </w:t>
       </w:r>
-      <w:del w:id="9" w:author="Connor Kneeland" w:date="2017-11-22T00:09:00Z">
-        <w:r>
-          <w:delText>any role given to me</w:delText>
-        </w:r>
-      </w:del>
-      <w:ins w:id="10" w:author="Connor Kneeland" w:date="2017-11-22T00:09:00Z">
-        <w:r>
-          <w:t>roles such as quality assurance, and project lead</w:t>
-        </w:r>
-      </w:ins>
+      <w:r>
+        <w:t>roles such as quality assurance, and project lead</w:t>
+      </w:r>
       <w:r>
         <w:t xml:space="preserve">. I have applied myself in producer roles in which I taught myself </w:t>
       </w:r>
@@ -142,58 +313,30 @@
       <w:r>
         <w:t>I</w:t>
       </w:r>
-      <w:del w:id="11" w:author="Connor Kneeland" w:date="2017-11-22T00:10:00Z">
-        <w:r>
-          <w:delText xml:space="preserve">’ve taught myself and </w:delText>
-        </w:r>
-      </w:del>
-      <w:ins w:id="12" w:author="Connor Kneeland" w:date="2017-11-22T00:10:00Z">
-        <w:r>
-          <w:t xml:space="preserve"> </w:t>
-        </w:r>
-      </w:ins>
+      <w:r>
+        <w:t xml:space="preserve"> </w:t>
+      </w:r>
       <w:r>
         <w:t xml:space="preserve">continue to teach myself about every aspect of the design process from engineering to </w:t>
       </w:r>
       <w:r>
-        <w:t xml:space="preserve">asset creation. I may describe myself as an artist, but this does not define me as a person. I am willing and ready to step in </w:t>
-      </w:r>
-      <w:del w:id="13" w:author="Connor Kneeland" w:date="2017-11-22T00:10:00Z">
-        <w:r>
-          <w:delText xml:space="preserve">when things go wrong </w:delText>
-        </w:r>
-      </w:del>
-      <w:r>
-        <w:t xml:space="preserve">and </w:t>
-      </w:r>
-      <w:del w:id="14" w:author="Connor Kneeland" w:date="2017-11-22T00:10:00Z">
-        <w:r>
-          <w:delText>get my hands dirty</w:delText>
-        </w:r>
-      </w:del>
-      <w:proofErr w:type="spellStart"/>
-      <w:ins w:id="15" w:author="Connor Kneeland" w:date="2017-11-22T00:10:00Z">
-        <w:r>
-          <w:t>role</w:t>
-        </w:r>
-        <w:proofErr w:type="spellEnd"/>
-        <w:r>
-          <w:t xml:space="preserve"> up my sleeves</w:t>
-        </w:r>
-      </w:ins>
+        <w:t xml:space="preserve">asset creation. I may describe myself as an artist, but this does not define me as a person. I am willing and ready to step in and </w:t>
+      </w:r>
+      <w:r>
+        <w:t>rol</w:t>
+      </w:r>
+      <w:r>
+        <w:t>l</w:t>
+      </w:r>
+      <w:r>
+        <w:t xml:space="preserve"> up my sleeves</w:t>
+      </w:r>
       <w:r>
         <w:t xml:space="preserve"> when </w:t>
       </w:r>
-      <w:ins w:id="16" w:author="Connor Kneeland" w:date="2017-11-22T00:11:00Z">
-        <w:r>
-          <w:t>a fellow team member needs assistance</w:t>
-        </w:r>
-      </w:ins>
-      <w:del w:id="17" w:author="Connor Kneeland" w:date="2017-11-22T00:11:00Z">
-        <w:r>
-          <w:delText>someone isn’t pulling their weight</w:delText>
-        </w:r>
-      </w:del>
+      <w:r>
+        <w:t>a fellow team member needs assistance</w:t>
+      </w:r>
       <w:r>
         <w:t xml:space="preserve"> or there’s simply more work to be done.</w:t>
       </w:r>
@@ -201,49 +344,29 @@
     <w:p/>
     <w:p>
       <w:r>
-        <w:t xml:space="preserve">I have attached my resume for additional information about all my proficiencies and experience. What </w:t>
-      </w:r>
-      <w:ins w:id="18" w:author="Connor Kneeland" w:date="2017-11-22T00:12:00Z">
-        <w:r>
-          <w:t xml:space="preserve">may not come across </w:t>
-        </w:r>
-      </w:ins>
-      <w:del w:id="19" w:author="Connor Kneeland" w:date="2017-11-22T00:12:00Z">
-        <w:r>
-          <w:delText>you will not see</w:delText>
-        </w:r>
-      </w:del>
-      <w:r>
-        <w:t xml:space="preserve"> in my resume is my passion for character creation. Although it may not directly apply to this position, </w:t>
-      </w:r>
-      <w:del w:id="20" w:author="Connor Kneeland" w:date="2017-11-22T00:13:00Z">
-        <w:r>
-          <w:delText>I believe having alternative passions it what allows people to work at their best and excel at whatever they choose to do</w:delText>
-        </w:r>
-      </w:del>
-      <w:ins w:id="21" w:author="Connor Kneeland" w:date="2017-11-22T00:13:00Z">
-        <w:r>
-          <w:t xml:space="preserve">my passion to someday </w:t>
-        </w:r>
-        <w:proofErr w:type="spellStart"/>
-        <w:r>
-          <w:t>employe</w:t>
-        </w:r>
-        <w:proofErr w:type="spellEnd"/>
-        <w:r>
-          <w:t xml:space="preserve"> my skills as a character designer </w:t>
-        </w:r>
-      </w:ins>
-      <w:ins w:id="22" w:author="Connor Kneeland" w:date="2017-11-22T00:14:00Z">
-        <w:r>
-          <w:t>fuels</w:t>
-        </w:r>
-      </w:ins>
-      <w:ins w:id="23" w:author="Connor Kneeland" w:date="2017-11-22T00:13:00Z">
-        <w:r>
-          <w:t xml:space="preserve"> my thirst for learning all aspects of the game design process</w:t>
-        </w:r>
-      </w:ins>
+        <w:t>I have attached</w:t>
+      </w:r>
+      <w:r>
+        <w:t xml:space="preserve"> my resume</w:t>
+      </w:r>
+      <w:r>
+        <w:t xml:space="preserve"> for additional information about all my proficiencies and experience. What </w:t>
+      </w:r>
+      <w:r>
+        <w:t xml:space="preserve">may not come across </w:t>
+      </w:r>
+      <w:r>
+        <w:t xml:space="preserve">in my resume is my passion for character creation. Although it may not directly apply to this position, </w:t>
+      </w:r>
+      <w:r>
+        <w:t xml:space="preserve">my passion to someday </w:t>
+      </w:r>
+      <w:r>
+        <w:t>employ</w:t>
+      </w:r>
+      <w:r>
+        <w:t xml:space="preserve"> my skills as a character designer fuels my thirst for learning all aspects of the game design process</w:t>
+      </w:r>
       <w:r>
         <w:t xml:space="preserve">. It is games like Destiny that have pushed me to create and develop characters like Cayde-6 and </w:t>
       </w:r>
@@ -257,6 +380,25 @@
       </w:r>
       <w:r>
         <w:t>engaging appearance.</w:t>
+      </w:r>
+    </w:p>
+    <w:p/>
+    <w:p>
+      <w:r>
+        <w:t>If you have any further questions, please feel free to drop me a line using any of contacts above and I will be following up with you by a letter or email in the coming week or two.</w:t>
+      </w:r>
+    </w:p>
+    <w:p/>
+    <w:p>
+      <w:r>
+        <w:t>Thank you for your time,</w:t>
+      </w:r>
+    </w:p>
+    <w:p/>
+    <w:p/>
+    <w:p>
+      <w:r>
+        <w:t>Connor Kneeland</w:t>
       </w:r>
     </w:p>
     <w:sectPr>
@@ -269,12 +411,54 @@
 </w:document>
 </file>
 
-<file path=word/people.xml><?xml version="1.0" encoding="utf-8"?>
-<w15:people xmlns:wpc="http://schemas.microsoft.com/office/word/2010/wordprocessingCanvas" xmlns:cx="http://schemas.microsoft.com/office/drawing/2014/chartex" xmlns:cx1="http://schemas.microsoft.com/office/drawing/2015/9/8/chartex" xmlns:cx2="http://schemas.microsoft.com/office/drawing/2015/10/21/chartex" xmlns:cx3="http://schemas.microsoft.com/office/drawing/2016/5/9/chartex" xmlns:cx4="http://schemas.microsoft.com/office/drawing/2016/5/10/chartex" xmlns:cx5="http://schemas.microsoft.com/office/drawing/2016/5/11/chartex" xmlns:cx6="http://schemas.microsoft.com/office/drawing/2016/5/12/chartex" xmlns:cx7="http://schemas.microsoft.com/office/drawing/2016/5/13/chartex" xmlns:cx8="http://schemas.microsoft.com/office/drawing/2016/5/14/chartex" xmlns:mc="http://schemas.openxmlformats.org/markup-compatibility/2006" xmlns:aink="http://schemas.microsoft.com/office/drawing/2016/ink" xmlns:am3d="http://schemas.microsoft.com/office/drawing/2017/model3d" xmlns:o="urn:schemas-microsoft-com:office:office" xmlns:r="http://schemas.openxmlformats.org/officeDocument/2006/relationships" xmlns:m="http://schemas.openxmlformats.org/officeDocument/2006/math" xmlns:v="urn:schemas-microsoft-com:vml" xmlns:wp14="http://schemas.microsoft.com/office/word/2010/wordprocessingDrawing" xmlns:wp="http://schemas.openxmlformats.org/drawingml/2006/wordprocessingDrawing" xmlns:w10="urn:schemas-microsoft-com:office:word" xmlns:w="http://schemas.openxmlformats.org/wordprocessingml/2006/main" xmlns:w14="http://schemas.microsoft.com/office/word/2010/wordml" xmlns:w15="http://schemas.microsoft.com/office/word/2012/wordml" xmlns:w16cid="http://schemas.microsoft.com/office/word/2016/wordml/cid" xmlns:w16se="http://schemas.microsoft.com/office/word/2015/wordml/symex" xmlns:wpg="http://schemas.microsoft.com/office/word/2010/wordprocessingGroup" xmlns:wpi="http://schemas.microsoft.com/office/word/2010/wordprocessingInk" xmlns:wne="http://schemas.microsoft.com/office/word/2006/wordml" xmlns:wps="http://schemas.microsoft.com/office/word/2010/wordprocessingShape" mc:Ignorable="w14 w15 w16se w16cid wp14">
-  <w15:person w15:author="Connor Kneeland">
-    <w15:presenceInfo w15:providerId="Windows Live" w15:userId="03cda3603008aea5"/>
-  </w15:person>
-</w15:people>
+<file path=word/endnotes.xml><?xml version="1.0" encoding="utf-8"?>
+<w:endnotes xmlns:wpc="http://schemas.microsoft.com/office/word/2010/wordprocessingCanvas" xmlns:cx="http://schemas.microsoft.com/office/drawing/2014/chartex" xmlns:cx1="http://schemas.microsoft.com/office/drawing/2015/9/8/chartex" xmlns:cx2="http://schemas.microsoft.com/office/drawing/2015/10/21/chartex" xmlns:cx3="http://schemas.microsoft.com/office/drawing/2016/5/9/chartex" xmlns:cx4="http://schemas.microsoft.com/office/drawing/2016/5/10/chartex" xmlns:cx5="http://schemas.microsoft.com/office/drawing/2016/5/11/chartex" xmlns:cx6="http://schemas.microsoft.com/office/drawing/2016/5/12/chartex" xmlns:cx7="http://schemas.microsoft.com/office/drawing/2016/5/13/chartex" xmlns:cx8="http://schemas.microsoft.com/office/drawing/2016/5/14/chartex" xmlns:mc="http://schemas.openxmlformats.org/markup-compatibility/2006" xmlns:aink="http://schemas.microsoft.com/office/drawing/2016/ink" xmlns:am3d="http://schemas.microsoft.com/office/drawing/2017/model3d" xmlns:o="urn:schemas-microsoft-com:office:office" xmlns:r="http://schemas.openxmlformats.org/officeDocument/2006/relationships" xmlns:m="http://schemas.openxmlformats.org/officeDocument/2006/math" xmlns:v="urn:schemas-microsoft-com:vml" xmlns:wp14="http://schemas.microsoft.com/office/word/2010/wordprocessingDrawing" xmlns:wp="http://schemas.openxmlformats.org/drawingml/2006/wordprocessingDrawing" xmlns:w10="urn:schemas-microsoft-com:office:word" xmlns:w="http://schemas.openxmlformats.org/wordprocessingml/2006/main" xmlns:w14="http://schemas.microsoft.com/office/word/2010/wordml" xmlns:w15="http://schemas.microsoft.com/office/word/2012/wordml" xmlns:w16cid="http://schemas.microsoft.com/office/word/2016/wordml/cid" xmlns:w16se="http://schemas.microsoft.com/office/word/2015/wordml/symex" xmlns:wpg="http://schemas.microsoft.com/office/word/2010/wordprocessingGroup" xmlns:wpi="http://schemas.microsoft.com/office/word/2010/wordprocessingInk" xmlns:wne="http://schemas.microsoft.com/office/word/2006/wordml" xmlns:wps="http://schemas.microsoft.com/office/word/2010/wordprocessingShape" mc:Ignorable="w14 w15 w16se w16cid wp14">
+  <w:endnote w:type="separator" w:id="-1">
+    <w:p>
+      <w:pPr>
+        <w:spacing w:after="0" w:line="240" w:lineRule="auto"/>
+      </w:pPr>
+      <w:r>
+        <w:separator/>
+      </w:r>
+    </w:p>
+  </w:endnote>
+  <w:endnote w:type="continuationSeparator" w:id="0">
+    <w:p>
+      <w:pPr>
+        <w:spacing w:after="0" w:line="240" w:lineRule="auto"/>
+      </w:pPr>
+      <w:r>
+        <w:continuationSeparator/>
+      </w:r>
+    </w:p>
+  </w:endnote>
+</w:endnotes>
+</file>
+
+<file path=word/footnotes.xml><?xml version="1.0" encoding="utf-8"?>
+<w:footnotes xmlns:wpc="http://schemas.microsoft.com/office/word/2010/wordprocessingCanvas" xmlns:cx="http://schemas.microsoft.com/office/drawing/2014/chartex" xmlns:cx1="http://schemas.microsoft.com/office/drawing/2015/9/8/chartex" xmlns:cx2="http://schemas.microsoft.com/office/drawing/2015/10/21/chartex" xmlns:cx3="http://schemas.microsoft.com/office/drawing/2016/5/9/chartex" xmlns:cx4="http://schemas.microsoft.com/office/drawing/2016/5/10/chartex" xmlns:cx5="http://schemas.microsoft.com/office/drawing/2016/5/11/chartex" xmlns:cx6="http://schemas.microsoft.com/office/drawing/2016/5/12/chartex" xmlns:cx7="http://schemas.microsoft.com/office/drawing/2016/5/13/chartex" xmlns:cx8="http://schemas.microsoft.com/office/drawing/2016/5/14/chartex" xmlns:mc="http://schemas.openxmlformats.org/markup-compatibility/2006" xmlns:aink="http://schemas.microsoft.com/office/drawing/2016/ink" xmlns:am3d="http://schemas.microsoft.com/office/drawing/2017/model3d" xmlns:o="urn:schemas-microsoft-com:office:office" xmlns:r="http://schemas.openxmlformats.org/officeDocument/2006/relationships" xmlns:m="http://schemas.openxmlformats.org/officeDocument/2006/math" xmlns:v="urn:schemas-microsoft-com:vml" xmlns:wp14="http://schemas.microsoft.com/office/word/2010/wordprocessingDrawing" xmlns:wp="http://schemas.openxmlformats.org/drawingml/2006/wordprocessingDrawing" xmlns:w10="urn:schemas-microsoft-com:office:word" xmlns:w="http://schemas.openxmlformats.org/wordprocessingml/2006/main" xmlns:w14="http://schemas.microsoft.com/office/word/2010/wordml" xmlns:w15="http://schemas.microsoft.com/office/word/2012/wordml" xmlns:w16cid="http://schemas.microsoft.com/office/word/2016/wordml/cid" xmlns:w16se="http://schemas.microsoft.com/office/word/2015/wordml/symex" xmlns:wpg="http://schemas.microsoft.com/office/word/2010/wordprocessingGroup" xmlns:wpi="http://schemas.microsoft.com/office/word/2010/wordprocessingInk" xmlns:wne="http://schemas.microsoft.com/office/word/2006/wordml" xmlns:wps="http://schemas.microsoft.com/office/word/2010/wordprocessingShape" mc:Ignorable="w14 w15 w16se w16cid wp14">
+  <w:footnote w:type="separator" w:id="-1">
+    <w:p>
+      <w:pPr>
+        <w:spacing w:after="0" w:line="240" w:lineRule="auto"/>
+      </w:pPr>
+      <w:r>
+        <w:separator/>
+      </w:r>
+    </w:p>
+  </w:footnote>
+  <w:footnote w:type="continuationSeparator" w:id="0">
+    <w:p>
+      <w:pPr>
+        <w:spacing w:after="0" w:line="240" w:lineRule="auto"/>
+      </w:pPr>
+      <w:r>
+        <w:continuationSeparator/>
+      </w:r>
+    </w:p>
+  </w:footnote>
+</w:footnotes>
 </file>
 
 <file path=word/styles.xml><?xml version="1.0" encoding="utf-8"?>
@@ -282,8 +466,7 @@
   <w:docDefaults>
     <w:rPrDefault>
       <w:rPr>
-        <w:rFonts w:ascii="Arial" w:eastAsia="Arial" w:hAnsi="Arial" w:cs="Arial"/>
-        <w:color w:val="000000"/>
+        <w:rFonts w:asciiTheme="minorHAnsi" w:eastAsiaTheme="minorEastAsia" w:hAnsiTheme="minorHAnsi" w:cstheme="minorBidi"/>
         <w:sz w:val="22"/>
         <w:szCs w:val="22"/>
         <w:lang w:val="en" w:eastAsia="en-US" w:bidi="ar-SA"/>
@@ -291,14 +474,7 @@
     </w:rPrDefault>
     <w:pPrDefault>
       <w:pPr>
-        <w:pBdr>
-          <w:top w:val="nil"/>
-          <w:left w:val="nil"/>
-          <w:bottom w:val="nil"/>
-          <w:right w:val="nil"/>
-          <w:between w:val="nil"/>
-        </w:pBdr>
-        <w:spacing w:line="276" w:lineRule="auto"/>
+        <w:spacing w:after="160" w:line="259" w:lineRule="auto"/>
       </w:pPr>
     </w:pPrDefault>
   </w:docDefaults>
@@ -681,33 +857,48 @@
   </w:latentStyles>
   <w:style w:type="paragraph" w:default="1" w:styleId="Normal">
     <w:name w:val="Normal"/>
+    <w:qFormat/>
+    <w:rsid w:val="008C0801"/>
   </w:style>
   <w:style w:type="paragraph" w:styleId="Heading1">
     <w:name w:val="heading 1"/>
     <w:basedOn w:val="Normal"/>
     <w:next w:val="Normal"/>
+    <w:link w:val="Heading1Char"/>
+    <w:uiPriority w:val="9"/>
+    <w:qFormat/>
+    <w:rsid w:val="008C0801"/>
     <w:pPr>
       <w:keepNext/>
       <w:keepLines/>
-      <w:spacing w:before="400" w:after="120"/>
+      <w:spacing w:before="400" w:after="40" w:line="240" w:lineRule="auto"/>
       <w:outlineLvl w:val="0"/>
     </w:pPr>
     <w:rPr>
-      <w:sz w:val="40"/>
-      <w:szCs w:val="40"/>
+      <w:rFonts w:asciiTheme="majorHAnsi" w:eastAsiaTheme="majorEastAsia" w:hAnsiTheme="majorHAnsi" w:cstheme="majorBidi"/>
+      <w:color w:val="1F3864" w:themeColor="accent1" w:themeShade="80"/>
+      <w:sz w:val="36"/>
+      <w:szCs w:val="36"/>
     </w:rPr>
   </w:style>
   <w:style w:type="paragraph" w:styleId="Heading2">
     <w:name w:val="heading 2"/>
     <w:basedOn w:val="Normal"/>
     <w:next w:val="Normal"/>
+    <w:link w:val="Heading2Char"/>
+    <w:uiPriority w:val="9"/>
+    <w:unhideWhenUsed/>
+    <w:qFormat/>
+    <w:rsid w:val="008C0801"/>
     <w:pPr>
       <w:keepNext/>
       <w:keepLines/>
-      <w:spacing w:before="360" w:after="120"/>
+      <w:spacing w:before="40" w:after="0" w:line="240" w:lineRule="auto"/>
       <w:outlineLvl w:val="1"/>
     </w:pPr>
     <w:rPr>
+      <w:rFonts w:asciiTheme="majorHAnsi" w:eastAsiaTheme="majorEastAsia" w:hAnsiTheme="majorHAnsi" w:cstheme="majorBidi"/>
+      <w:color w:val="2F5496" w:themeColor="accent1" w:themeShade="BF"/>
       <w:sz w:val="32"/>
       <w:szCs w:val="32"/>
     </w:rPr>
@@ -716,14 +907,20 @@
     <w:name w:val="heading 3"/>
     <w:basedOn w:val="Normal"/>
     <w:next w:val="Normal"/>
+    <w:link w:val="Heading3Char"/>
+    <w:uiPriority w:val="9"/>
+    <w:unhideWhenUsed/>
+    <w:qFormat/>
+    <w:rsid w:val="008C0801"/>
     <w:pPr>
       <w:keepNext/>
       <w:keepLines/>
-      <w:spacing w:before="320" w:after="80"/>
+      <w:spacing w:before="40" w:after="0" w:line="240" w:lineRule="auto"/>
       <w:outlineLvl w:val="2"/>
     </w:pPr>
     <w:rPr>
-      <w:color w:val="434343"/>
+      <w:rFonts w:asciiTheme="majorHAnsi" w:eastAsiaTheme="majorEastAsia" w:hAnsiTheme="majorHAnsi" w:cstheme="majorBidi"/>
+      <w:color w:val="2F5496" w:themeColor="accent1" w:themeShade="BF"/>
       <w:sz w:val="28"/>
       <w:szCs w:val="28"/>
     </w:rPr>
@@ -732,14 +929,20 @@
     <w:name w:val="heading 4"/>
     <w:basedOn w:val="Normal"/>
     <w:next w:val="Normal"/>
+    <w:link w:val="Heading4Char"/>
+    <w:uiPriority w:val="9"/>
+    <w:unhideWhenUsed/>
+    <w:qFormat/>
+    <w:rsid w:val="008C0801"/>
     <w:pPr>
       <w:keepNext/>
       <w:keepLines/>
-      <w:spacing w:before="280" w:after="80"/>
+      <w:spacing w:before="40" w:after="0"/>
       <w:outlineLvl w:val="3"/>
     </w:pPr>
     <w:rPr>
-      <w:color w:val="666666"/>
+      <w:rFonts w:asciiTheme="majorHAnsi" w:eastAsiaTheme="majorEastAsia" w:hAnsiTheme="majorHAnsi" w:cstheme="majorBidi"/>
+      <w:color w:val="2F5496" w:themeColor="accent1" w:themeShade="BF"/>
       <w:sz w:val="24"/>
       <w:szCs w:val="24"/>
     </w:rPr>
@@ -748,29 +951,115 @@
     <w:name w:val="heading 5"/>
     <w:basedOn w:val="Normal"/>
     <w:next w:val="Normal"/>
+    <w:link w:val="Heading5Char"/>
+    <w:uiPriority w:val="9"/>
+    <w:unhideWhenUsed/>
+    <w:qFormat/>
+    <w:rsid w:val="008C0801"/>
     <w:pPr>
       <w:keepNext/>
       <w:keepLines/>
-      <w:spacing w:before="240" w:after="80"/>
+      <w:spacing w:before="40" w:after="0"/>
       <w:outlineLvl w:val="4"/>
     </w:pPr>
     <w:rPr>
-      <w:color w:val="666666"/>
+      <w:rFonts w:asciiTheme="majorHAnsi" w:eastAsiaTheme="majorEastAsia" w:hAnsiTheme="majorHAnsi" w:cstheme="majorBidi"/>
+      <w:caps/>
+      <w:color w:val="2F5496" w:themeColor="accent1" w:themeShade="BF"/>
     </w:rPr>
   </w:style>
   <w:style w:type="paragraph" w:styleId="Heading6">
     <w:name w:val="heading 6"/>
     <w:basedOn w:val="Normal"/>
     <w:next w:val="Normal"/>
+    <w:link w:val="Heading6Char"/>
+    <w:uiPriority w:val="9"/>
+    <w:unhideWhenUsed/>
+    <w:qFormat/>
+    <w:rsid w:val="008C0801"/>
     <w:pPr>
       <w:keepNext/>
       <w:keepLines/>
-      <w:spacing w:before="240" w:after="80"/>
+      <w:spacing w:before="40" w:after="0"/>
       <w:outlineLvl w:val="5"/>
     </w:pPr>
     <w:rPr>
+      <w:rFonts w:asciiTheme="majorHAnsi" w:eastAsiaTheme="majorEastAsia" w:hAnsiTheme="majorHAnsi" w:cstheme="majorBidi"/>
       <w:i/>
-      <w:color w:val="666666"/>
+      <w:iCs/>
+      <w:caps/>
+      <w:color w:val="1F3864" w:themeColor="accent1" w:themeShade="80"/>
+    </w:rPr>
+  </w:style>
+  <w:style w:type="paragraph" w:styleId="Heading7">
+    <w:name w:val="heading 7"/>
+    <w:basedOn w:val="Normal"/>
+    <w:next w:val="Normal"/>
+    <w:link w:val="Heading7Char"/>
+    <w:uiPriority w:val="9"/>
+    <w:semiHidden/>
+    <w:unhideWhenUsed/>
+    <w:qFormat/>
+    <w:rsid w:val="008C0801"/>
+    <w:pPr>
+      <w:keepNext/>
+      <w:keepLines/>
+      <w:spacing w:before="40" w:after="0"/>
+      <w:outlineLvl w:val="6"/>
+    </w:pPr>
+    <w:rPr>
+      <w:rFonts w:asciiTheme="majorHAnsi" w:eastAsiaTheme="majorEastAsia" w:hAnsiTheme="majorHAnsi" w:cstheme="majorBidi"/>
+      <w:b/>
+      <w:bCs/>
+      <w:color w:val="1F3864" w:themeColor="accent1" w:themeShade="80"/>
+    </w:rPr>
+  </w:style>
+  <w:style w:type="paragraph" w:styleId="Heading8">
+    <w:name w:val="heading 8"/>
+    <w:basedOn w:val="Normal"/>
+    <w:next w:val="Normal"/>
+    <w:link w:val="Heading8Char"/>
+    <w:uiPriority w:val="9"/>
+    <w:semiHidden/>
+    <w:unhideWhenUsed/>
+    <w:qFormat/>
+    <w:rsid w:val="008C0801"/>
+    <w:pPr>
+      <w:keepNext/>
+      <w:keepLines/>
+      <w:spacing w:before="40" w:after="0"/>
+      <w:outlineLvl w:val="7"/>
+    </w:pPr>
+    <w:rPr>
+      <w:rFonts w:asciiTheme="majorHAnsi" w:eastAsiaTheme="majorEastAsia" w:hAnsiTheme="majorHAnsi" w:cstheme="majorBidi"/>
+      <w:b/>
+      <w:bCs/>
+      <w:i/>
+      <w:iCs/>
+      <w:color w:val="1F3864" w:themeColor="accent1" w:themeShade="80"/>
+    </w:rPr>
+  </w:style>
+  <w:style w:type="paragraph" w:styleId="Heading9">
+    <w:name w:val="heading 9"/>
+    <w:basedOn w:val="Normal"/>
+    <w:next w:val="Normal"/>
+    <w:link w:val="Heading9Char"/>
+    <w:uiPriority w:val="9"/>
+    <w:semiHidden/>
+    <w:unhideWhenUsed/>
+    <w:qFormat/>
+    <w:rsid w:val="008C0801"/>
+    <w:pPr>
+      <w:keepNext/>
+      <w:keepLines/>
+      <w:spacing w:before="40" w:after="0"/>
+      <w:outlineLvl w:val="8"/>
+    </w:pPr>
+    <w:rPr>
+      <w:rFonts w:asciiTheme="majorHAnsi" w:eastAsiaTheme="majorEastAsia" w:hAnsiTheme="majorHAnsi" w:cstheme="majorBidi"/>
+      <w:i/>
+      <w:iCs/>
+      <w:color w:val="1F3864" w:themeColor="accent1" w:themeShade="80"/>
     </w:rPr>
   </w:style>
   <w:style w:type="character" w:default="1" w:styleId="DefaultParagraphFont">
@@ -804,29 +1093,42 @@
     <w:name w:val="Title"/>
     <w:basedOn w:val="Normal"/>
     <w:next w:val="Normal"/>
+    <w:link w:val="TitleChar"/>
+    <w:uiPriority w:val="10"/>
+    <w:qFormat/>
+    <w:rsid w:val="008C0801"/>
     <w:pPr>
-      <w:keepNext/>
-      <w:keepLines/>
-      <w:spacing w:after="60"/>
+      <w:spacing w:after="0" w:line="204" w:lineRule="auto"/>
+      <w:contextualSpacing/>
     </w:pPr>
     <w:rPr>
-      <w:sz w:val="52"/>
-      <w:szCs w:val="52"/>
+      <w:rFonts w:asciiTheme="majorHAnsi" w:eastAsiaTheme="majorEastAsia" w:hAnsiTheme="majorHAnsi" w:cstheme="majorBidi"/>
+      <w:caps/>
+      <w:color w:val="44546A" w:themeColor="text2"/>
+      <w:spacing w:val="-15"/>
+      <w:sz w:val="72"/>
+      <w:szCs w:val="72"/>
     </w:rPr>
   </w:style>
   <w:style w:type="paragraph" w:styleId="Subtitle">
     <w:name w:val="Subtitle"/>
     <w:basedOn w:val="Normal"/>
     <w:next w:val="Normal"/>
+    <w:link w:val="SubtitleChar"/>
+    <w:uiPriority w:val="11"/>
+    <w:qFormat/>
+    <w:rsid w:val="008C0801"/>
     <w:pPr>
-      <w:keepNext/>
-      <w:keepLines/>
-      <w:spacing w:after="320"/>
+      <w:numPr>
+        <w:ilvl w:val="1"/>
+      </w:numPr>
+      <w:spacing w:after="240" w:line="240" w:lineRule="auto"/>
     </w:pPr>
     <w:rPr>
-      <w:color w:val="666666"/>
-      <w:sz w:val="30"/>
-      <w:szCs w:val="30"/>
+      <w:rFonts w:asciiTheme="majorHAnsi" w:eastAsiaTheme="majorEastAsia" w:hAnsiTheme="majorHAnsi" w:cstheme="majorBidi"/>
+      <w:color w:val="4472C4" w:themeColor="accent1"/>
+      <w:sz w:val="28"/>
+      <w:szCs w:val="28"/>
     </w:rPr>
   </w:style>
   <w:style w:type="character" w:styleId="CommentReference">
@@ -926,6 +1228,393 @@
       <w:sz w:val="18"/>
       <w:szCs w:val="18"/>
     </w:rPr>
+  </w:style>
+  <w:style w:type="character" w:customStyle="1" w:styleId="Heading1Char">
+    <w:name w:val="Heading 1 Char"/>
+    <w:basedOn w:val="DefaultParagraphFont"/>
+    <w:link w:val="Heading1"/>
+    <w:uiPriority w:val="9"/>
+    <w:rsid w:val="008C0801"/>
+    <w:rPr>
+      <w:rFonts w:asciiTheme="majorHAnsi" w:eastAsiaTheme="majorEastAsia" w:hAnsiTheme="majorHAnsi" w:cstheme="majorBidi"/>
+      <w:color w:val="1F3864" w:themeColor="accent1" w:themeShade="80"/>
+      <w:sz w:val="36"/>
+      <w:szCs w:val="36"/>
+    </w:rPr>
+  </w:style>
+  <w:style w:type="character" w:customStyle="1" w:styleId="Heading2Char">
+    <w:name w:val="Heading 2 Char"/>
+    <w:basedOn w:val="DefaultParagraphFont"/>
+    <w:link w:val="Heading2"/>
+    <w:uiPriority w:val="9"/>
+    <w:rsid w:val="008C0801"/>
+    <w:rPr>
+      <w:rFonts w:asciiTheme="majorHAnsi" w:eastAsiaTheme="majorEastAsia" w:hAnsiTheme="majorHAnsi" w:cstheme="majorBidi"/>
+      <w:color w:val="2F5496" w:themeColor="accent1" w:themeShade="BF"/>
+      <w:sz w:val="32"/>
+      <w:szCs w:val="32"/>
+    </w:rPr>
+  </w:style>
+  <w:style w:type="character" w:customStyle="1" w:styleId="Heading3Char">
+    <w:name w:val="Heading 3 Char"/>
+    <w:basedOn w:val="DefaultParagraphFont"/>
+    <w:link w:val="Heading3"/>
+    <w:uiPriority w:val="9"/>
+    <w:rsid w:val="008C0801"/>
+    <w:rPr>
+      <w:rFonts w:asciiTheme="majorHAnsi" w:eastAsiaTheme="majorEastAsia" w:hAnsiTheme="majorHAnsi" w:cstheme="majorBidi"/>
+      <w:color w:val="2F5496" w:themeColor="accent1" w:themeShade="BF"/>
+      <w:sz w:val="28"/>
+      <w:szCs w:val="28"/>
+    </w:rPr>
+  </w:style>
+  <w:style w:type="character" w:customStyle="1" w:styleId="Heading4Char">
+    <w:name w:val="Heading 4 Char"/>
+    <w:basedOn w:val="DefaultParagraphFont"/>
+    <w:link w:val="Heading4"/>
+    <w:uiPriority w:val="9"/>
+    <w:rsid w:val="008C0801"/>
+    <w:rPr>
+      <w:rFonts w:asciiTheme="majorHAnsi" w:eastAsiaTheme="majorEastAsia" w:hAnsiTheme="majorHAnsi" w:cstheme="majorBidi"/>
+      <w:color w:val="2F5496" w:themeColor="accent1" w:themeShade="BF"/>
+      <w:sz w:val="24"/>
+      <w:szCs w:val="24"/>
+    </w:rPr>
+  </w:style>
+  <w:style w:type="character" w:customStyle="1" w:styleId="Heading5Char">
+    <w:name w:val="Heading 5 Char"/>
+    <w:basedOn w:val="DefaultParagraphFont"/>
+    <w:link w:val="Heading5"/>
+    <w:uiPriority w:val="9"/>
+    <w:rsid w:val="008C0801"/>
+    <w:rPr>
+      <w:rFonts w:asciiTheme="majorHAnsi" w:eastAsiaTheme="majorEastAsia" w:hAnsiTheme="majorHAnsi" w:cstheme="majorBidi"/>
+      <w:caps/>
+      <w:color w:val="2F5496" w:themeColor="accent1" w:themeShade="BF"/>
+    </w:rPr>
+  </w:style>
+  <w:style w:type="character" w:customStyle="1" w:styleId="Heading6Char">
+    <w:name w:val="Heading 6 Char"/>
+    <w:basedOn w:val="DefaultParagraphFont"/>
+    <w:link w:val="Heading6"/>
+    <w:uiPriority w:val="9"/>
+    <w:rsid w:val="008C0801"/>
+    <w:rPr>
+      <w:rFonts w:asciiTheme="majorHAnsi" w:eastAsiaTheme="majorEastAsia" w:hAnsiTheme="majorHAnsi" w:cstheme="majorBidi"/>
+      <w:i/>
+      <w:iCs/>
+      <w:caps/>
+      <w:color w:val="1F3864" w:themeColor="accent1" w:themeShade="80"/>
+    </w:rPr>
+  </w:style>
+  <w:style w:type="character" w:customStyle="1" w:styleId="Heading7Char">
+    <w:name w:val="Heading 7 Char"/>
+    <w:basedOn w:val="DefaultParagraphFont"/>
+    <w:link w:val="Heading7"/>
+    <w:uiPriority w:val="9"/>
+    <w:semiHidden/>
+    <w:rsid w:val="008C0801"/>
+    <w:rPr>
+      <w:rFonts w:asciiTheme="majorHAnsi" w:eastAsiaTheme="majorEastAsia" w:hAnsiTheme="majorHAnsi" w:cstheme="majorBidi"/>
+      <w:b/>
+      <w:bCs/>
+      <w:color w:val="1F3864" w:themeColor="accent1" w:themeShade="80"/>
+    </w:rPr>
+  </w:style>
+  <w:style w:type="character" w:customStyle="1" w:styleId="Heading8Char">
+    <w:name w:val="Heading 8 Char"/>
+    <w:basedOn w:val="DefaultParagraphFont"/>
+    <w:link w:val="Heading8"/>
+    <w:uiPriority w:val="9"/>
+    <w:semiHidden/>
+    <w:rsid w:val="008C0801"/>
+    <w:rPr>
+      <w:rFonts w:asciiTheme="majorHAnsi" w:eastAsiaTheme="majorEastAsia" w:hAnsiTheme="majorHAnsi" w:cstheme="majorBidi"/>
+      <w:b/>
+      <w:bCs/>
+      <w:i/>
+      <w:iCs/>
+      <w:color w:val="1F3864" w:themeColor="accent1" w:themeShade="80"/>
+    </w:rPr>
+  </w:style>
+  <w:style w:type="character" w:customStyle="1" w:styleId="Heading9Char">
+    <w:name w:val="Heading 9 Char"/>
+    <w:basedOn w:val="DefaultParagraphFont"/>
+    <w:link w:val="Heading9"/>
+    <w:uiPriority w:val="9"/>
+    <w:semiHidden/>
+    <w:rsid w:val="008C0801"/>
+    <w:rPr>
+      <w:rFonts w:asciiTheme="majorHAnsi" w:eastAsiaTheme="majorEastAsia" w:hAnsiTheme="majorHAnsi" w:cstheme="majorBidi"/>
+      <w:i/>
+      <w:iCs/>
+      <w:color w:val="1F3864" w:themeColor="accent1" w:themeShade="80"/>
+    </w:rPr>
+  </w:style>
+  <w:style w:type="paragraph" w:styleId="Caption">
+    <w:name w:val="caption"/>
+    <w:basedOn w:val="Normal"/>
+    <w:next w:val="Normal"/>
+    <w:uiPriority w:val="35"/>
+    <w:semiHidden/>
+    <w:unhideWhenUsed/>
+    <w:qFormat/>
+    <w:rsid w:val="008C0801"/>
+    <w:pPr>
+      <w:spacing w:line="240" w:lineRule="auto"/>
+    </w:pPr>
+    <w:rPr>
+      <w:b/>
+      <w:bCs/>
+      <w:smallCaps/>
+      <w:color w:val="44546A" w:themeColor="text2"/>
+    </w:rPr>
+  </w:style>
+  <w:style w:type="character" w:customStyle="1" w:styleId="TitleChar">
+    <w:name w:val="Title Char"/>
+    <w:basedOn w:val="DefaultParagraphFont"/>
+    <w:link w:val="Title"/>
+    <w:uiPriority w:val="10"/>
+    <w:rsid w:val="008C0801"/>
+    <w:rPr>
+      <w:rFonts w:asciiTheme="majorHAnsi" w:eastAsiaTheme="majorEastAsia" w:hAnsiTheme="majorHAnsi" w:cstheme="majorBidi"/>
+      <w:caps/>
+      <w:color w:val="44546A" w:themeColor="text2"/>
+      <w:spacing w:val="-15"/>
+      <w:sz w:val="72"/>
+      <w:szCs w:val="72"/>
+    </w:rPr>
+  </w:style>
+  <w:style w:type="character" w:customStyle="1" w:styleId="SubtitleChar">
+    <w:name w:val="Subtitle Char"/>
+    <w:basedOn w:val="DefaultParagraphFont"/>
+    <w:link w:val="Subtitle"/>
+    <w:uiPriority w:val="11"/>
+    <w:rsid w:val="008C0801"/>
+    <w:rPr>
+      <w:rFonts w:asciiTheme="majorHAnsi" w:eastAsiaTheme="majorEastAsia" w:hAnsiTheme="majorHAnsi" w:cstheme="majorBidi"/>
+      <w:color w:val="4472C4" w:themeColor="accent1"/>
+      <w:sz w:val="28"/>
+      <w:szCs w:val="28"/>
+    </w:rPr>
+  </w:style>
+  <w:style w:type="character" w:styleId="Strong">
+    <w:name w:val="Strong"/>
+    <w:basedOn w:val="DefaultParagraphFont"/>
+    <w:uiPriority w:val="22"/>
+    <w:qFormat/>
+    <w:rsid w:val="008C0801"/>
+    <w:rPr>
+      <w:b/>
+      <w:bCs/>
+    </w:rPr>
+  </w:style>
+  <w:style w:type="character" w:styleId="Emphasis">
+    <w:name w:val="Emphasis"/>
+    <w:basedOn w:val="DefaultParagraphFont"/>
+    <w:uiPriority w:val="20"/>
+    <w:qFormat/>
+    <w:rsid w:val="008C0801"/>
+    <w:rPr>
+      <w:i/>
+      <w:iCs/>
+    </w:rPr>
+  </w:style>
+  <w:style w:type="paragraph" w:styleId="NoSpacing">
+    <w:name w:val="No Spacing"/>
+    <w:uiPriority w:val="1"/>
+    <w:qFormat/>
+    <w:rsid w:val="008C0801"/>
+    <w:pPr>
+      <w:spacing w:after="0" w:line="240" w:lineRule="auto"/>
+    </w:pPr>
+  </w:style>
+  <w:style w:type="paragraph" w:styleId="Quote">
+    <w:name w:val="Quote"/>
+    <w:basedOn w:val="Normal"/>
+    <w:next w:val="Normal"/>
+    <w:link w:val="QuoteChar"/>
+    <w:uiPriority w:val="29"/>
+    <w:qFormat/>
+    <w:rsid w:val="008C0801"/>
+    <w:pPr>
+      <w:spacing w:before="120" w:after="120"/>
+      <w:ind w:left="720"/>
+    </w:pPr>
+    <w:rPr>
+      <w:color w:val="44546A" w:themeColor="text2"/>
+      <w:sz w:val="24"/>
+      <w:szCs w:val="24"/>
+    </w:rPr>
+  </w:style>
+  <w:style w:type="character" w:customStyle="1" w:styleId="QuoteChar">
+    <w:name w:val="Quote Char"/>
+    <w:basedOn w:val="DefaultParagraphFont"/>
+    <w:link w:val="Quote"/>
+    <w:uiPriority w:val="29"/>
+    <w:rsid w:val="008C0801"/>
+    <w:rPr>
+      <w:color w:val="44546A" w:themeColor="text2"/>
+      <w:sz w:val="24"/>
+      <w:szCs w:val="24"/>
+    </w:rPr>
+  </w:style>
+  <w:style w:type="paragraph" w:styleId="IntenseQuote">
+    <w:name w:val="Intense Quote"/>
+    <w:basedOn w:val="Normal"/>
+    <w:next w:val="Normal"/>
+    <w:link w:val="IntenseQuoteChar"/>
+    <w:uiPriority w:val="30"/>
+    <w:qFormat/>
+    <w:rsid w:val="008C0801"/>
+    <w:pPr>
+      <w:spacing w:before="100" w:beforeAutospacing="1" w:after="240" w:line="240" w:lineRule="auto"/>
+      <w:ind w:left="720"/>
+      <w:jc w:val="center"/>
+    </w:pPr>
+    <w:rPr>
+      <w:rFonts w:asciiTheme="majorHAnsi" w:eastAsiaTheme="majorEastAsia" w:hAnsiTheme="majorHAnsi" w:cstheme="majorBidi"/>
+      <w:color w:val="44546A" w:themeColor="text2"/>
+      <w:spacing w:val="-6"/>
+      <w:sz w:val="32"/>
+      <w:szCs w:val="32"/>
+    </w:rPr>
+  </w:style>
+  <w:style w:type="character" w:customStyle="1" w:styleId="IntenseQuoteChar">
+    <w:name w:val="Intense Quote Char"/>
+    <w:basedOn w:val="DefaultParagraphFont"/>
+    <w:link w:val="IntenseQuote"/>
+    <w:uiPriority w:val="30"/>
+    <w:rsid w:val="008C0801"/>
+    <w:rPr>
+      <w:rFonts w:asciiTheme="majorHAnsi" w:eastAsiaTheme="majorEastAsia" w:hAnsiTheme="majorHAnsi" w:cstheme="majorBidi"/>
+      <w:color w:val="44546A" w:themeColor="text2"/>
+      <w:spacing w:val="-6"/>
+      <w:sz w:val="32"/>
+      <w:szCs w:val="32"/>
+    </w:rPr>
+  </w:style>
+  <w:style w:type="character" w:styleId="SubtleEmphasis">
+    <w:name w:val="Subtle Emphasis"/>
+    <w:basedOn w:val="DefaultParagraphFont"/>
+    <w:uiPriority w:val="19"/>
+    <w:qFormat/>
+    <w:rsid w:val="008C0801"/>
+    <w:rPr>
+      <w:i/>
+      <w:iCs/>
+      <w:color w:val="595959" w:themeColor="text1" w:themeTint="A6"/>
+    </w:rPr>
+  </w:style>
+  <w:style w:type="character" w:styleId="IntenseEmphasis">
+    <w:name w:val="Intense Emphasis"/>
+    <w:basedOn w:val="DefaultParagraphFont"/>
+    <w:uiPriority w:val="21"/>
+    <w:qFormat/>
+    <w:rsid w:val="008C0801"/>
+    <w:rPr>
+      <w:b/>
+      <w:bCs/>
+      <w:i/>
+      <w:iCs/>
+    </w:rPr>
+  </w:style>
+  <w:style w:type="character" w:styleId="SubtleReference">
+    <w:name w:val="Subtle Reference"/>
+    <w:basedOn w:val="DefaultParagraphFont"/>
+    <w:uiPriority w:val="31"/>
+    <w:qFormat/>
+    <w:rsid w:val="008C0801"/>
+    <w:rPr>
+      <w:smallCaps/>
+      <w:color w:val="595959" w:themeColor="text1" w:themeTint="A6"/>
+      <w:u w:val="none" w:color="7F7F7F" w:themeColor="text1" w:themeTint="80"/>
+      <w:bdr w:val="none" w:sz="0" w:space="0" w:color="auto"/>
+    </w:rPr>
+  </w:style>
+  <w:style w:type="character" w:styleId="IntenseReference">
+    <w:name w:val="Intense Reference"/>
+    <w:basedOn w:val="DefaultParagraphFont"/>
+    <w:uiPriority w:val="32"/>
+    <w:qFormat/>
+    <w:rsid w:val="008C0801"/>
+    <w:rPr>
+      <w:b/>
+      <w:bCs/>
+      <w:smallCaps/>
+      <w:color w:val="44546A" w:themeColor="text2"/>
+      <w:u w:val="single"/>
+    </w:rPr>
+  </w:style>
+  <w:style w:type="character" w:styleId="BookTitle">
+    <w:name w:val="Book Title"/>
+    <w:basedOn w:val="DefaultParagraphFont"/>
+    <w:uiPriority w:val="33"/>
+    <w:qFormat/>
+    <w:rsid w:val="008C0801"/>
+    <w:rPr>
+      <w:b/>
+      <w:bCs/>
+      <w:smallCaps/>
+      <w:spacing w:val="10"/>
+    </w:rPr>
+  </w:style>
+  <w:style w:type="paragraph" w:styleId="TOCHeading">
+    <w:name w:val="TOC Heading"/>
+    <w:basedOn w:val="Heading1"/>
+    <w:next w:val="Normal"/>
+    <w:uiPriority w:val="39"/>
+    <w:semiHidden/>
+    <w:unhideWhenUsed/>
+    <w:qFormat/>
+    <w:rsid w:val="008C0801"/>
+    <w:pPr>
+      <w:outlineLvl w:val="9"/>
+    </w:pPr>
+  </w:style>
+  <w:style w:type="paragraph" w:styleId="Header">
+    <w:name w:val="header"/>
+    <w:basedOn w:val="Normal"/>
+    <w:link w:val="HeaderChar"/>
+    <w:uiPriority w:val="99"/>
+    <w:unhideWhenUsed/>
+    <w:rsid w:val="008D0E00"/>
+    <w:pPr>
+      <w:tabs>
+        <w:tab w:val="center" w:pos="4680"/>
+        <w:tab w:val="right" w:pos="9360"/>
+      </w:tabs>
+      <w:spacing w:after="0" w:line="240" w:lineRule="auto"/>
+    </w:pPr>
+  </w:style>
+  <w:style w:type="character" w:customStyle="1" w:styleId="HeaderChar">
+    <w:name w:val="Header Char"/>
+    <w:basedOn w:val="DefaultParagraphFont"/>
+    <w:link w:val="Header"/>
+    <w:uiPriority w:val="99"/>
+    <w:rsid w:val="008D0E00"/>
+  </w:style>
+  <w:style w:type="paragraph" w:styleId="Footer">
+    <w:name w:val="footer"/>
+    <w:basedOn w:val="Normal"/>
+    <w:link w:val="FooterChar"/>
+    <w:uiPriority w:val="99"/>
+    <w:unhideWhenUsed/>
+    <w:rsid w:val="008D0E00"/>
+    <w:pPr>
+      <w:tabs>
+        <w:tab w:val="center" w:pos="4680"/>
+        <w:tab w:val="right" w:pos="9360"/>
+      </w:tabs>
+      <w:spacing w:after="0" w:line="240" w:lineRule="auto"/>
+    </w:pPr>
+  </w:style>
+  <w:style w:type="character" w:customStyle="1" w:styleId="FooterChar">
+    <w:name w:val="Footer Char"/>
+    <w:basedOn w:val="DefaultParagraphFont"/>
+    <w:link w:val="Footer"/>
+    <w:uiPriority w:val="99"/>
+    <w:rsid w:val="008D0E00"/>
   </w:style>
 </w:styles>
 </file>
@@ -1077,7 +1766,7 @@
         <a:font script="Tfng" typeface="Ebrima"/>
       </a:minorFont>
     </a:fontScheme>
-    <a:fmtScheme name="Office">
+    <a:fmtScheme name="Frosted Glass">
       <a:fillStyleLst>
         <a:solidFill>
           <a:schemeClr val="phClr"/>
@@ -1086,23 +1775,32 @@
           <a:gsLst>
             <a:gs pos="0">
               <a:schemeClr val="phClr">
-                <a:lumMod val="110000"/>
-                <a:satMod val="105000"/>
-                <a:tint val="67000"/>
+                <a:tint val="1000"/>
+                <a:satMod val="100000"/>
               </a:schemeClr>
             </a:gs>
-            <a:gs pos="50000">
+            <a:gs pos="68000">
               <a:schemeClr val="phClr">
-                <a:lumMod val="105000"/>
-                <a:satMod val="103000"/>
+                <a:tint val="77000"/>
+                <a:satMod val="100000"/>
+              </a:schemeClr>
+            </a:gs>
+            <a:gs pos="81000">
+              <a:schemeClr val="phClr">
+                <a:tint val="79000"/>
+                <a:satMod val="100000"/>
+              </a:schemeClr>
+            </a:gs>
+            <a:gs pos="86000">
+              <a:schemeClr val="phClr">
                 <a:tint val="73000"/>
+                <a:satMod val="100000"/>
               </a:schemeClr>
             </a:gs>
             <a:gs pos="100000">
               <a:schemeClr val="phClr">
-                <a:lumMod val="105000"/>
-                <a:satMod val="109000"/>
-                <a:tint val="81000"/>
+                <a:tint val="35000"/>
+                <a:satMod val="100000"/>
               </a:schemeClr>
             </a:gs>
           </a:gsLst>
@@ -1112,23 +1810,51 @@
           <a:gsLst>
             <a:gs pos="0">
               <a:schemeClr val="phClr">
-                <a:satMod val="103000"/>
-                <a:lumMod val="102000"/>
-                <a:tint val="94000"/>
+                <a:tint val="73000"/>
+                <a:shade val="100000"/>
+                <a:satMod val="150000"/>
               </a:schemeClr>
             </a:gs>
-            <a:gs pos="50000">
+            <a:gs pos="25000">
               <a:schemeClr val="phClr">
-                <a:satMod val="110000"/>
-                <a:lumMod val="100000"/>
-                <a:shade val="100000"/>
+                <a:tint val="96000"/>
+                <a:shade val="80000"/>
+                <a:satMod val="105000"/>
+              </a:schemeClr>
+            </a:gs>
+            <a:gs pos="38000">
+              <a:schemeClr val="phClr">
+                <a:tint val="96000"/>
+                <a:shade val="59000"/>
+                <a:satMod val="120000"/>
+              </a:schemeClr>
+            </a:gs>
+            <a:gs pos="55000">
+              <a:schemeClr val="phClr">
+                <a:tint val="100000"/>
+                <a:shade val="57000"/>
+                <a:satMod val="120000"/>
+              </a:schemeClr>
+            </a:gs>
+            <a:gs pos="80000">
+              <a:schemeClr val="phClr">
+                <a:tint val="100000"/>
+                <a:shade val="56000"/>
+                <a:satMod val="145000"/>
+              </a:schemeClr>
+            </a:gs>
+            <a:gs pos="88000">
+              <a:schemeClr val="phClr">
+                <a:tint val="100000"/>
+                <a:shade val="63000"/>
+                <a:satMod val="160000"/>
               </a:schemeClr>
             </a:gs>
             <a:gs pos="100000">
               <a:schemeClr val="phClr">
-                <a:lumMod val="99000"/>
-                <a:satMod val="120000"/>
-                <a:shade val="78000"/>
+                <a:tint val="99000"/>
+                <a:shade val="100000"/>
+                <a:satMod val="155000"/>
               </a:schemeClr>
             </a:gs>
           </a:gsLst>
@@ -1136,26 +1862,26 @@
         </a:gradFill>
       </a:fillStyleLst>
       <a:lnStyleLst>
-        <a:ln w="6350" cap="flat" cmpd="sng" algn="ctr">
+        <a:ln w="9525" cap="flat" cmpd="sng" algn="ctr">
+          <a:solidFill>
+            <a:schemeClr val="phClr">
+              <a:shade val="95000"/>
+              <a:satMod val="105000"/>
+            </a:schemeClr>
+          </a:solidFill>
+          <a:prstDash val="solid"/>
+        </a:ln>
+        <a:ln w="25400" cap="flat" cmpd="sng" algn="ctr">
           <a:solidFill>
             <a:schemeClr val="phClr"/>
           </a:solidFill>
           <a:prstDash val="solid"/>
-          <a:miter lim="800000"/>
         </a:ln>
-        <a:ln w="12700" cap="flat" cmpd="sng" algn="ctr">
+        <a:ln w="38100" cap="flat" cmpd="sng" algn="ctr">
           <a:solidFill>
             <a:schemeClr val="phClr"/>
           </a:solidFill>
           <a:prstDash val="solid"/>
-          <a:miter lim="800000"/>
-        </a:ln>
-        <a:ln w="19050" cap="flat" cmpd="sng" algn="ctr">
-          <a:solidFill>
-            <a:schemeClr val="phClr"/>
-          </a:solidFill>
-          <a:prstDash val="solid"/>
-          <a:miter lim="800000"/>
         </a:ln>
       </a:lnStyleLst>
       <a:effectStyleLst>
@@ -1164,15 +1890,52 @@
         </a:effectStyle>
         <a:effectStyle>
           <a:effectLst/>
+          <a:scene3d>
+            <a:camera prst="orthographicFront">
+              <a:rot lat="0" lon="0" rev="0"/>
+            </a:camera>
+            <a:lightRig rig="glow" dir="tl">
+              <a:rot lat="0" lon="0" rev="1800000"/>
+            </a:lightRig>
+          </a:scene3d>
+          <a:sp3d contourW="10160" prstMaterial="dkEdge">
+            <a:bevelT w="0" h="0" prst="angle"/>
+            <a:contourClr>
+              <a:schemeClr val="phClr">
+                <a:shade val="30000"/>
+                <a:satMod val="150000"/>
+              </a:schemeClr>
+            </a:contourClr>
+          </a:sp3d>
         </a:effectStyle>
         <a:effectStyle>
           <a:effectLst>
-            <a:outerShdw blurRad="57150" dist="19050" dir="5400000" algn="ctr" rotWithShape="0">
-              <a:srgbClr val="000000">
-                <a:alpha val="63000"/>
-              </a:srgbClr>
-            </a:outerShdw>
+            <a:glow rad="50800">
+              <a:schemeClr val="phClr">
+                <a:tint val="68000"/>
+                <a:shade val="93000"/>
+                <a:alpha val="37000"/>
+                <a:satMod val="250000"/>
+              </a:schemeClr>
+            </a:glow>
           </a:effectLst>
+          <a:scene3d>
+            <a:camera prst="orthographicFront">
+              <a:rot lat="0" lon="0" rev="0"/>
+            </a:camera>
+            <a:lightRig rig="glow" dir="t">
+              <a:rot lat="0" lon="0" rev="1800000"/>
+            </a:lightRig>
+          </a:scene3d>
+          <a:sp3d contourW="10160" prstMaterial="dkEdge">
+            <a:bevelT w="20320" h="19050" prst="angle"/>
+            <a:contourClr>
+              <a:schemeClr val="phClr">
+                <a:shade val="30000"/>
+                <a:satMod val="150000"/>
+              </a:schemeClr>
+            </a:contourClr>
+          </a:sp3d>
         </a:effectStyle>
       </a:effectStyleLst>
       <a:bgFillStyleLst>
@@ -1223,4 +1986,16 @@
     </a:ext>
   </a:extLst>
 </a:theme>
+</file>
+
+<file path=customXml/item1.xml><?xml version="1.0" encoding="utf-8"?>
+<b:Sources xmlns:b="http://schemas.openxmlformats.org/officeDocument/2006/bibliography" xmlns="http://schemas.openxmlformats.org/officeDocument/2006/bibliography" SelectedStyle="\APASixthEditionOfficeOnline.xsl" StyleName="APA" Version="6"/>
+</file>
+
+<file path=customXml/itemProps1.xml><?xml version="1.0" encoding="utf-8"?>
+<ds:datastoreItem xmlns:ds="http://schemas.openxmlformats.org/officeDocument/2006/customXml" ds:itemID="{395AED99-B444-413A-8290-951BA9923FEA}">
+  <ds:schemaRefs>
+    <ds:schemaRef ds:uri="http://schemas.openxmlformats.org/officeDocument/2006/bibliography"/>
+  </ds:schemaRefs>
+</ds:datastoreItem>
 </file>
</xml_diff>